<commit_message>
Week 4: Update comment for Competitive Analysis Worksheet + submit agin x2 :))
</commit_message>
<xml_diff>
--- a/week-4/Report/report.docx
+++ b/week-4/Report/report.docx
@@ -5129,7 +5129,7 @@
                 <w:noProof/>
                 <w:webHidden/>
               </w:rPr>
-              <w:t>23</w:t>
+              <w:t>24</w:t>
             </w:r>
             <w:r>
               <w:rPr>
@@ -5236,7 +5236,7 @@
                 <w:noProof/>
                 <w:webHidden/>
               </w:rPr>
-              <w:t>23</w:t>
+              <w:t>24</w:t>
             </w:r>
             <w:r>
               <w:rPr>
@@ -5333,7 +5333,7 @@
                 <w:noProof/>
                 <w:webHidden/>
               </w:rPr>
-              <w:t>24</w:t>
+              <w:t>25</w:t>
             </w:r>
             <w:r>
               <w:rPr>
@@ -5430,7 +5430,7 @@
                 <w:noProof/>
                 <w:webHidden/>
               </w:rPr>
-              <w:t>27</w:t>
+              <w:t>28</w:t>
             </w:r>
             <w:r>
               <w:rPr>
@@ -5527,7 +5527,7 @@
                 <w:noProof/>
                 <w:webHidden/>
               </w:rPr>
-              <w:t>27</w:t>
+              <w:t>28</w:t>
             </w:r>
             <w:r>
               <w:rPr>
@@ -5624,7 +5624,7 @@
                 <w:noProof/>
                 <w:webHidden/>
               </w:rPr>
-              <w:t>28</w:t>
+              <w:t>29</w:t>
             </w:r>
             <w:r>
               <w:rPr>
@@ -5721,7 +5721,7 @@
                 <w:noProof/>
                 <w:webHidden/>
               </w:rPr>
-              <w:t>28</w:t>
+              <w:t>29</w:t>
             </w:r>
             <w:r>
               <w:rPr>
@@ -5818,7 +5818,7 @@
                 <w:noProof/>
                 <w:webHidden/>
               </w:rPr>
-              <w:t>29</w:t>
+              <w:t>30</w:t>
             </w:r>
             <w:r>
               <w:rPr>
@@ -5915,7 +5915,7 @@
                 <w:noProof/>
                 <w:webHidden/>
               </w:rPr>
-              <w:t>30</w:t>
+              <w:t>31</w:t>
             </w:r>
             <w:r>
               <w:rPr>
@@ -6012,7 +6012,7 @@
                 <w:noProof/>
                 <w:webHidden/>
               </w:rPr>
-              <w:t>30</w:t>
+              <w:t>31</w:t>
             </w:r>
             <w:r>
               <w:rPr>
@@ -6109,7 +6109,7 @@
                 <w:noProof/>
                 <w:webHidden/>
               </w:rPr>
-              <w:t>30</w:t>
+              <w:t>31</w:t>
             </w:r>
             <w:r>
               <w:rPr>
@@ -6206,7 +6206,7 @@
                 <w:noProof/>
                 <w:webHidden/>
               </w:rPr>
-              <w:t>30</w:t>
+              <w:t>31</w:t>
             </w:r>
             <w:r>
               <w:rPr>
@@ -6304,7 +6304,7 @@
                 <w:noProof/>
                 <w:webHidden/>
               </w:rPr>
-              <w:t>30</w:t>
+              <w:t>31</w:t>
             </w:r>
             <w:r>
               <w:rPr>
@@ -16039,7 +16039,6 @@
                 <w:szCs w:val="26"/>
               </w:rPr>
             </w:pPr>
-            <w:bookmarkStart w:id="38" w:name="_GoBack" w:colFirst="1" w:colLast="1"/>
             <w:r>
               <w:rPr>
                 <w:rFonts w:ascii="Segoe UI" w:hAnsi="Segoe UI" w:cs="Segoe UI"/>
@@ -16186,7 +16185,6 @@
           </w:p>
         </w:tc>
       </w:tr>
-      <w:bookmarkEnd w:id="38"/>
       <w:tr>
         <w:trPr>
           <w:trHeight w:val="454"/>
@@ -18386,6 +18384,83 @@
     </w:p>
     <w:p>
       <w:pPr>
+        <w:rPr>
+          <w:rFonts w:ascii="Segoe UI" w:hAnsi="Segoe UI" w:cs="Segoe UI"/>
+          <w:i/>
+          <w:sz w:val="26"/>
+          <w:szCs w:val="26"/>
+        </w:rPr>
+      </w:pPr>
+      <w:r>
+        <w:rPr>
+          <w:rFonts w:ascii="Segoe UI" w:hAnsi="Segoe UI" w:cs="Segoe UI"/>
+          <w:i/>
+          <w:sz w:val="26"/>
+          <w:szCs w:val="26"/>
+        </w:rPr>
+        <w:t>Nhận xét:</w:t>
+      </w:r>
+    </w:p>
+    <w:p>
+      <w:pPr>
+        <w:pStyle w:val="ListParagraph"/>
+        <w:numPr>
+          <w:ilvl w:val="0"/>
+          <w:numId w:val="38"/>
+        </w:numPr>
+        <w:spacing w:after="0" w:line="240" w:lineRule="auto"/>
+        <w:rPr>
+          <w:rFonts w:ascii="Segoe UI" w:hAnsi="Segoe UI" w:cs="Segoe UI"/>
+          <w:sz w:val="26"/>
+          <w:szCs w:val="26"/>
+        </w:rPr>
+      </w:pPr>
+      <w:r>
+        <w:rPr>
+          <w:rFonts w:ascii="Segoe UI" w:hAnsi="Segoe UI" w:cs="Segoe UI"/>
+          <w:sz w:val="26"/>
+          <w:szCs w:val="26"/>
+        </w:rPr>
+        <w:t>Dựa vào bảng trên chúng ta có thể nhận thấy được lợi thế của doanh nghiệp chúng ta ở yếu tố giá, lựa chọn và địa điểm và phương thức bán hàng</w:t>
+      </w:r>
+    </w:p>
+    <w:p>
+      <w:pPr>
+        <w:pStyle w:val="ListParagraph"/>
+        <w:numPr>
+          <w:ilvl w:val="0"/>
+          <w:numId w:val="38"/>
+        </w:numPr>
+        <w:spacing w:after="0" w:line="240" w:lineRule="auto"/>
+        <w:rPr>
+          <w:rFonts w:ascii="Segoe UI" w:hAnsi="Segoe UI" w:cs="Segoe UI"/>
+          <w:sz w:val="26"/>
+          <w:szCs w:val="26"/>
+        </w:rPr>
+      </w:pPr>
+      <w:r>
+        <w:rPr>
+          <w:rFonts w:ascii="Segoe UI" w:hAnsi="Segoe UI" w:cs="Segoe UI"/>
+          <w:sz w:val="26"/>
+          <w:szCs w:val="26"/>
+        </w:rPr>
+        <w:t>Những điểm có khả năng cạnh tranh thua kém là ở các yếu tố chuyên môn và độ tin cậy, cần có những biện pháp để bù đắp</w:t>
+      </w:r>
+    </w:p>
+    <w:p>
+      <w:pPr>
+        <w:rPr>
+          <w:rFonts w:ascii="Segoe UI" w:eastAsia="Times New Roman" w:hAnsi="Segoe UI" w:cs="Segoe UI"/>
+          <w:b/>
+          <w:spacing w:val="5"/>
+          <w:kern w:val="28"/>
+          <w:sz w:val="26"/>
+          <w:szCs w:val="26"/>
+        </w:rPr>
+      </w:pPr>
+    </w:p>
+    <w:p>
+      <w:pPr>
         <w:pStyle w:val="Heading2"/>
         <w:numPr>
           <w:ilvl w:val="0"/>
@@ -18396,14 +18471,14 @@
           <w:rFonts w:eastAsia="Times New Roman" w:cs="Segoe UI"/>
         </w:rPr>
       </w:pPr>
-      <w:bookmarkStart w:id="39" w:name="_Toc80355001"/>
+      <w:bookmarkStart w:id="38" w:name="_Toc80355001"/>
       <w:r>
         <w:rPr>
           <w:rFonts w:eastAsia="Times New Roman" w:cs="Segoe UI"/>
         </w:rPr>
         <w:t>Các phương thức truyền thông</w:t>
       </w:r>
-      <w:bookmarkEnd w:id="39"/>
+      <w:bookmarkEnd w:id="38"/>
     </w:p>
     <w:p>
       <w:pPr>
@@ -18727,14 +18802,14 @@
           <w:i/>
         </w:rPr>
       </w:pPr>
-      <w:bookmarkStart w:id="40" w:name="_Toc80355002"/>
+      <w:bookmarkStart w:id="39" w:name="_Toc80355002"/>
       <w:r>
         <w:rPr>
           <w:rFonts w:cs="Segoe UI"/>
         </w:rPr>
         <w:t>Biểu đồ chiến lược chi phí tiếp thị</w:t>
       </w:r>
-      <w:bookmarkEnd w:id="40"/>
+      <w:bookmarkEnd w:id="39"/>
     </w:p>
     <w:p>
       <w:pPr>
@@ -18878,7 +18953,7 @@
       </w:tr>
       <w:tr>
         <w:trPr>
-          <w:trHeight w:val="1247"/>
+          <w:trHeight w:val="850"/>
           <w:jc w:val="center"/>
         </w:trPr>
         <w:tc>
@@ -18987,7 +19062,7 @@
       </w:tr>
       <w:tr>
         <w:trPr>
-          <w:trHeight w:val="1247"/>
+          <w:trHeight w:val="850"/>
           <w:jc w:val="center"/>
         </w:trPr>
         <w:tc>
@@ -19096,7 +19171,7 @@
       </w:tr>
       <w:tr>
         <w:trPr>
-          <w:trHeight w:val="1247"/>
+          <w:trHeight w:val="850"/>
           <w:jc w:val="center"/>
         </w:trPr>
         <w:tc>
@@ -19204,32 +19279,6 @@
         </w:tc>
       </w:tr>
     </w:tbl>
-    <w:p>
-      <w:pPr>
-        <w:rPr>
-          <w:rFonts w:ascii="Segoe UI" w:hAnsi="Segoe UI" w:cs="Segoe UI"/>
-          <w:sz w:val="26"/>
-          <w:szCs w:val="26"/>
-        </w:rPr>
-      </w:pPr>
-    </w:p>
-    <w:p>
-      <w:pPr>
-        <w:rPr>
-          <w:rFonts w:ascii="Segoe UI" w:hAnsi="Segoe UI" w:cs="Segoe UI"/>
-          <w:sz w:val="26"/>
-          <w:szCs w:val="26"/>
-        </w:rPr>
-      </w:pPr>
-      <w:r>
-        <w:rPr>
-          <w:rFonts w:ascii="Segoe UI" w:hAnsi="Segoe UI" w:cs="Segoe UI"/>
-          <w:sz w:val="26"/>
-          <w:szCs w:val="26"/>
-        </w:rPr>
-        <w:br w:type="page"/>
-      </w:r>
-    </w:p>
     <w:p>
       <w:pPr>
         <w:pStyle w:val="Heading2"/>
@@ -19242,14 +19291,16 @@
           <w:i/>
         </w:rPr>
       </w:pPr>
-      <w:bookmarkStart w:id="41" w:name="_Toc80355003"/>
+      <w:bookmarkStart w:id="40" w:name="_Toc80355003"/>
+      <w:bookmarkStart w:id="41" w:name="_GoBack"/>
+      <w:bookmarkEnd w:id="41"/>
       <w:r>
         <w:rPr>
           <w:rFonts w:cs="Segoe UI"/>
         </w:rPr>
         <w:t>Bảng chiến lược định giá</w:t>
       </w:r>
-      <w:bookmarkEnd w:id="41"/>
+      <w:bookmarkEnd w:id="40"/>
     </w:p>
     <w:tbl>
       <w:tblPr>
@@ -22602,7 +22653,7 @@
       <w:rPr>
         <w:noProof/>
       </w:rPr>
-      <w:t>21</w:t>
+      <w:t>29</w:t>
     </w:r>
     <w:r>
       <w:rPr>
@@ -23779,6 +23830,118 @@
     </w:lvl>
   </w:abstractNum>
   <w:abstractNum w:abstractNumId="10" w15:restartNumberingAfterBreak="0">
+    <w:nsid w:val="17414FEF"/>
+    <w:multiLevelType w:val="hybridMultilevel"/>
+    <w:tmpl w:val="BBC4D9E8"/>
+    <w:lvl w:ilvl="0" w:tplc="E1180D90">
+      <w:numFmt w:val="bullet"/>
+      <w:lvlText w:val="-"/>
+      <w:lvlJc w:val="left"/>
+      <w:pPr>
+        <w:ind w:left="720" w:hanging="360"/>
+      </w:pPr>
+      <w:rPr>
+        <w:rFonts w:ascii="Calibri" w:eastAsiaTheme="minorEastAsia" w:hAnsi="Calibri" w:cs="Calibri" w:hint="default"/>
+      </w:rPr>
+    </w:lvl>
+    <w:lvl w:ilvl="1" w:tplc="04090003" w:tentative="1">
+      <w:start w:val="1"/>
+      <w:numFmt w:val="bullet"/>
+      <w:lvlText w:val="o"/>
+      <w:lvlJc w:val="left"/>
+      <w:pPr>
+        <w:ind w:left="1440" w:hanging="360"/>
+      </w:pPr>
+      <w:rPr>
+        <w:rFonts w:ascii="Courier New" w:hAnsi="Courier New" w:cs="Courier New" w:hint="default"/>
+      </w:rPr>
+    </w:lvl>
+    <w:lvl w:ilvl="2" w:tplc="04090005" w:tentative="1">
+      <w:start w:val="1"/>
+      <w:numFmt w:val="bullet"/>
+      <w:lvlText w:val=""/>
+      <w:lvlJc w:val="left"/>
+      <w:pPr>
+        <w:ind w:left="2160" w:hanging="360"/>
+      </w:pPr>
+      <w:rPr>
+        <w:rFonts w:ascii="Wingdings" w:hAnsi="Wingdings" w:hint="default"/>
+      </w:rPr>
+    </w:lvl>
+    <w:lvl w:ilvl="3" w:tplc="04090001" w:tentative="1">
+      <w:start w:val="1"/>
+      <w:numFmt w:val="bullet"/>
+      <w:lvlText w:val=""/>
+      <w:lvlJc w:val="left"/>
+      <w:pPr>
+        <w:ind w:left="2880" w:hanging="360"/>
+      </w:pPr>
+      <w:rPr>
+        <w:rFonts w:ascii="Symbol" w:hAnsi="Symbol" w:hint="default"/>
+      </w:rPr>
+    </w:lvl>
+    <w:lvl w:ilvl="4" w:tplc="04090003" w:tentative="1">
+      <w:start w:val="1"/>
+      <w:numFmt w:val="bullet"/>
+      <w:lvlText w:val="o"/>
+      <w:lvlJc w:val="left"/>
+      <w:pPr>
+        <w:ind w:left="3600" w:hanging="360"/>
+      </w:pPr>
+      <w:rPr>
+        <w:rFonts w:ascii="Courier New" w:hAnsi="Courier New" w:cs="Courier New" w:hint="default"/>
+      </w:rPr>
+    </w:lvl>
+    <w:lvl w:ilvl="5" w:tplc="04090005" w:tentative="1">
+      <w:start w:val="1"/>
+      <w:numFmt w:val="bullet"/>
+      <w:lvlText w:val=""/>
+      <w:lvlJc w:val="left"/>
+      <w:pPr>
+        <w:ind w:left="4320" w:hanging="360"/>
+      </w:pPr>
+      <w:rPr>
+        <w:rFonts w:ascii="Wingdings" w:hAnsi="Wingdings" w:hint="default"/>
+      </w:rPr>
+    </w:lvl>
+    <w:lvl w:ilvl="6" w:tplc="04090001" w:tentative="1">
+      <w:start w:val="1"/>
+      <w:numFmt w:val="bullet"/>
+      <w:lvlText w:val=""/>
+      <w:lvlJc w:val="left"/>
+      <w:pPr>
+        <w:ind w:left="5040" w:hanging="360"/>
+      </w:pPr>
+      <w:rPr>
+        <w:rFonts w:ascii="Symbol" w:hAnsi="Symbol" w:hint="default"/>
+      </w:rPr>
+    </w:lvl>
+    <w:lvl w:ilvl="7" w:tplc="04090003" w:tentative="1">
+      <w:start w:val="1"/>
+      <w:numFmt w:val="bullet"/>
+      <w:lvlText w:val="o"/>
+      <w:lvlJc w:val="left"/>
+      <w:pPr>
+        <w:ind w:left="5760" w:hanging="360"/>
+      </w:pPr>
+      <w:rPr>
+        <w:rFonts w:ascii="Courier New" w:hAnsi="Courier New" w:cs="Courier New" w:hint="default"/>
+      </w:rPr>
+    </w:lvl>
+    <w:lvl w:ilvl="8" w:tplc="04090005" w:tentative="1">
+      <w:start w:val="1"/>
+      <w:numFmt w:val="bullet"/>
+      <w:lvlText w:val=""/>
+      <w:lvlJc w:val="left"/>
+      <w:pPr>
+        <w:ind w:left="6480" w:hanging="360"/>
+      </w:pPr>
+      <w:rPr>
+        <w:rFonts w:ascii="Wingdings" w:hAnsi="Wingdings" w:hint="default"/>
+      </w:rPr>
+    </w:lvl>
+  </w:abstractNum>
+  <w:abstractNum w:abstractNumId="11" w15:restartNumberingAfterBreak="0">
     <w:nsid w:val="17EF7084"/>
     <w:multiLevelType w:val="hybridMultilevel"/>
     <w:tmpl w:val="8E04DB8A"/>
@@ -23891,7 +24054,7 @@
       </w:rPr>
     </w:lvl>
   </w:abstractNum>
-  <w:abstractNum w:abstractNumId="11" w15:restartNumberingAfterBreak="0">
+  <w:abstractNum w:abstractNumId="12" w15:restartNumberingAfterBreak="0">
     <w:nsid w:val="1B553ACA"/>
     <w:multiLevelType w:val="hybridMultilevel"/>
     <w:tmpl w:val="249E3C2C"/>
@@ -23980,7 +24143,7 @@
       </w:pPr>
     </w:lvl>
   </w:abstractNum>
-  <w:abstractNum w:abstractNumId="12" w15:restartNumberingAfterBreak="0">
+  <w:abstractNum w:abstractNumId="13" w15:restartNumberingAfterBreak="0">
     <w:nsid w:val="1D3A6980"/>
     <w:multiLevelType w:val="hybridMultilevel"/>
     <w:tmpl w:val="51768034"/>
@@ -24093,7 +24256,7 @@
       </w:rPr>
     </w:lvl>
   </w:abstractNum>
-  <w:abstractNum w:abstractNumId="13" w15:restartNumberingAfterBreak="0">
+  <w:abstractNum w:abstractNumId="14" w15:restartNumberingAfterBreak="0">
     <w:nsid w:val="1DE75280"/>
     <w:multiLevelType w:val="hybridMultilevel"/>
     <w:tmpl w:val="71121ED0"/>
@@ -24206,7 +24369,7 @@
       </w:rPr>
     </w:lvl>
   </w:abstractNum>
-  <w:abstractNum w:abstractNumId="14" w15:restartNumberingAfterBreak="0">
+  <w:abstractNum w:abstractNumId="15" w15:restartNumberingAfterBreak="0">
     <w:nsid w:val="1E3D2EFE"/>
     <w:multiLevelType w:val="hybridMultilevel"/>
     <w:tmpl w:val="0FF441EA"/>
@@ -24319,7 +24482,7 @@
       </w:rPr>
     </w:lvl>
   </w:abstractNum>
-  <w:abstractNum w:abstractNumId="15" w15:restartNumberingAfterBreak="0">
+  <w:abstractNum w:abstractNumId="16" w15:restartNumberingAfterBreak="0">
     <w:nsid w:val="3295312D"/>
     <w:multiLevelType w:val="hybridMultilevel"/>
     <w:tmpl w:val="696A99C6"/>
@@ -24408,7 +24571,7 @@
       </w:pPr>
     </w:lvl>
   </w:abstractNum>
-  <w:abstractNum w:abstractNumId="16" w15:restartNumberingAfterBreak="0">
+  <w:abstractNum w:abstractNumId="17" w15:restartNumberingAfterBreak="0">
     <w:nsid w:val="34E9129C"/>
     <w:multiLevelType w:val="hybridMultilevel"/>
     <w:tmpl w:val="3836D806"/>
@@ -24521,7 +24684,7 @@
       </w:rPr>
     </w:lvl>
   </w:abstractNum>
-  <w:abstractNum w:abstractNumId="17" w15:restartNumberingAfterBreak="0">
+  <w:abstractNum w:abstractNumId="18" w15:restartNumberingAfterBreak="0">
     <w:nsid w:val="380D001F"/>
     <w:multiLevelType w:val="hybridMultilevel"/>
     <w:tmpl w:val="B714273C"/>
@@ -24634,7 +24797,7 @@
       </w:rPr>
     </w:lvl>
   </w:abstractNum>
-  <w:abstractNum w:abstractNumId="18" w15:restartNumberingAfterBreak="0">
+  <w:abstractNum w:abstractNumId="19" w15:restartNumberingAfterBreak="0">
     <w:nsid w:val="3F630B37"/>
     <w:multiLevelType w:val="hybridMultilevel"/>
     <w:tmpl w:val="6AEE858C"/>
@@ -24747,7 +24910,7 @@
       </w:rPr>
     </w:lvl>
   </w:abstractNum>
-  <w:abstractNum w:abstractNumId="19" w15:restartNumberingAfterBreak="0">
+  <w:abstractNum w:abstractNumId="20" w15:restartNumberingAfterBreak="0">
     <w:nsid w:val="40221C46"/>
     <w:multiLevelType w:val="hybridMultilevel"/>
     <w:tmpl w:val="D720A428"/>
@@ -24858,7 +25021,7 @@
       </w:rPr>
     </w:lvl>
   </w:abstractNum>
-  <w:abstractNum w:abstractNumId="20" w15:restartNumberingAfterBreak="0">
+  <w:abstractNum w:abstractNumId="21" w15:restartNumberingAfterBreak="0">
     <w:nsid w:val="40CB7543"/>
     <w:multiLevelType w:val="hybridMultilevel"/>
     <w:tmpl w:val="F856C10C"/>
@@ -24971,7 +25134,7 @@
       </w:rPr>
     </w:lvl>
   </w:abstractNum>
-  <w:abstractNum w:abstractNumId="21" w15:restartNumberingAfterBreak="0">
+  <w:abstractNum w:abstractNumId="22" w15:restartNumberingAfterBreak="0">
     <w:nsid w:val="4B2514B3"/>
     <w:multiLevelType w:val="hybridMultilevel"/>
     <w:tmpl w:val="80A83516"/>
@@ -25084,7 +25247,7 @@
       </w:rPr>
     </w:lvl>
   </w:abstractNum>
-  <w:abstractNum w:abstractNumId="22" w15:restartNumberingAfterBreak="0">
+  <w:abstractNum w:abstractNumId="23" w15:restartNumberingAfterBreak="0">
     <w:nsid w:val="4B4441BA"/>
     <w:multiLevelType w:val="hybridMultilevel"/>
     <w:tmpl w:val="79D41A9E"/>
@@ -25197,7 +25360,7 @@
       </w:rPr>
     </w:lvl>
   </w:abstractNum>
-  <w:abstractNum w:abstractNumId="23" w15:restartNumberingAfterBreak="0">
+  <w:abstractNum w:abstractNumId="24" w15:restartNumberingAfterBreak="0">
     <w:nsid w:val="530F3B9F"/>
     <w:multiLevelType w:val="hybridMultilevel"/>
     <w:tmpl w:val="36106C90"/>
@@ -25286,7 +25449,7 @@
       </w:pPr>
     </w:lvl>
   </w:abstractNum>
-  <w:abstractNum w:abstractNumId="24" w15:restartNumberingAfterBreak="0">
+  <w:abstractNum w:abstractNumId="25" w15:restartNumberingAfterBreak="0">
     <w:nsid w:val="54D0699B"/>
     <w:multiLevelType w:val="hybridMultilevel"/>
     <w:tmpl w:val="C20848FA"/>
@@ -25375,7 +25538,7 @@
       </w:pPr>
     </w:lvl>
   </w:abstractNum>
-  <w:abstractNum w:abstractNumId="25" w15:restartNumberingAfterBreak="0">
+  <w:abstractNum w:abstractNumId="26" w15:restartNumberingAfterBreak="0">
     <w:nsid w:val="599D1B42"/>
     <w:multiLevelType w:val="hybridMultilevel"/>
     <w:tmpl w:val="EEDACCF2"/>
@@ -25488,7 +25651,7 @@
       </w:rPr>
     </w:lvl>
   </w:abstractNum>
-  <w:abstractNum w:abstractNumId="26" w15:restartNumberingAfterBreak="0">
+  <w:abstractNum w:abstractNumId="27" w15:restartNumberingAfterBreak="0">
     <w:nsid w:val="59A96759"/>
     <w:multiLevelType w:val="hybridMultilevel"/>
     <w:tmpl w:val="229E8C02"/>
@@ -25583,7 +25746,7 @@
       </w:pPr>
     </w:lvl>
   </w:abstractNum>
-  <w:abstractNum w:abstractNumId="27" w15:restartNumberingAfterBreak="0">
+  <w:abstractNum w:abstractNumId="28" w15:restartNumberingAfterBreak="0">
     <w:nsid w:val="5C9335CD"/>
     <w:multiLevelType w:val="hybridMultilevel"/>
     <w:tmpl w:val="201C1902"/>
@@ -25676,7 +25839,7 @@
       </w:pPr>
     </w:lvl>
   </w:abstractNum>
-  <w:abstractNum w:abstractNumId="28" w15:restartNumberingAfterBreak="0">
+  <w:abstractNum w:abstractNumId="29" w15:restartNumberingAfterBreak="0">
     <w:nsid w:val="5FF1649C"/>
     <w:multiLevelType w:val="hybridMultilevel"/>
     <w:tmpl w:val="729C57F4"/>
@@ -25788,7 +25951,7 @@
       </w:rPr>
     </w:lvl>
   </w:abstractNum>
-  <w:abstractNum w:abstractNumId="29" w15:restartNumberingAfterBreak="0">
+  <w:abstractNum w:abstractNumId="30" w15:restartNumberingAfterBreak="0">
     <w:nsid w:val="610A761D"/>
     <w:multiLevelType w:val="hybridMultilevel"/>
     <w:tmpl w:val="2B3616D6"/>
@@ -25877,7 +26040,7 @@
       </w:pPr>
     </w:lvl>
   </w:abstractNum>
-  <w:abstractNum w:abstractNumId="30" w15:restartNumberingAfterBreak="0">
+  <w:abstractNum w:abstractNumId="31" w15:restartNumberingAfterBreak="0">
     <w:nsid w:val="64305735"/>
     <w:multiLevelType w:val="hybridMultilevel"/>
     <w:tmpl w:val="EF96165A"/>
@@ -25989,7 +26152,7 @@
       </w:rPr>
     </w:lvl>
   </w:abstractNum>
-  <w:abstractNum w:abstractNumId="31" w15:restartNumberingAfterBreak="0">
+  <w:abstractNum w:abstractNumId="32" w15:restartNumberingAfterBreak="0">
     <w:nsid w:val="64E565D9"/>
     <w:multiLevelType w:val="hybridMultilevel"/>
     <w:tmpl w:val="FC5867FC"/>
@@ -26078,7 +26241,7 @@
       </w:pPr>
     </w:lvl>
   </w:abstractNum>
-  <w:abstractNum w:abstractNumId="32" w15:restartNumberingAfterBreak="0">
+  <w:abstractNum w:abstractNumId="33" w15:restartNumberingAfterBreak="0">
     <w:nsid w:val="6718443E"/>
     <w:multiLevelType w:val="hybridMultilevel"/>
     <w:tmpl w:val="A0E6277A"/>
@@ -26190,7 +26353,7 @@
       </w:rPr>
     </w:lvl>
   </w:abstractNum>
-  <w:abstractNum w:abstractNumId="33" w15:restartNumberingAfterBreak="0">
+  <w:abstractNum w:abstractNumId="34" w15:restartNumberingAfterBreak="0">
     <w:nsid w:val="68606A58"/>
     <w:multiLevelType w:val="hybridMultilevel"/>
     <w:tmpl w:val="E234A33A"/>
@@ -26279,7 +26442,7 @@
       </w:pPr>
     </w:lvl>
   </w:abstractNum>
-  <w:abstractNum w:abstractNumId="34" w15:restartNumberingAfterBreak="0">
+  <w:abstractNum w:abstractNumId="35" w15:restartNumberingAfterBreak="0">
     <w:nsid w:val="695D7092"/>
     <w:multiLevelType w:val="hybridMultilevel"/>
     <w:tmpl w:val="CD0831C6"/>
@@ -26390,7 +26553,7 @@
       </w:rPr>
     </w:lvl>
   </w:abstractNum>
-  <w:abstractNum w:abstractNumId="35" w15:restartNumberingAfterBreak="0">
+  <w:abstractNum w:abstractNumId="36" w15:restartNumberingAfterBreak="0">
     <w:nsid w:val="6A7F5350"/>
     <w:multiLevelType w:val="hybridMultilevel"/>
     <w:tmpl w:val="DF78BAC2"/>
@@ -26476,7 +26639,7 @@
       </w:pPr>
     </w:lvl>
   </w:abstractNum>
-  <w:abstractNum w:abstractNumId="36" w15:restartNumberingAfterBreak="0">
+  <w:abstractNum w:abstractNumId="37" w15:restartNumberingAfterBreak="0">
     <w:nsid w:val="6F52669D"/>
     <w:multiLevelType w:val="hybridMultilevel"/>
     <w:tmpl w:val="B9928C5C"/>
@@ -26590,10 +26753,10 @@
     </w:lvl>
   </w:abstractNum>
   <w:num w:numId="1">
-    <w:abstractNumId w:val="15"/>
+    <w:abstractNumId w:val="16"/>
   </w:num>
   <w:num w:numId="2">
-    <w:abstractNumId w:val="26"/>
+    <w:abstractNumId w:val="27"/>
   </w:num>
   <w:num w:numId="3">
     <w:abstractNumId w:val="4"/>
@@ -26602,46 +26765,46 @@
     <w:abstractNumId w:val="1"/>
   </w:num>
   <w:num w:numId="5">
+    <w:abstractNumId w:val="13"/>
+  </w:num>
+  <w:num w:numId="6">
+    <w:abstractNumId w:val="30"/>
+  </w:num>
+  <w:num w:numId="7">
+    <w:abstractNumId w:val="34"/>
+  </w:num>
+  <w:num w:numId="8">
+    <w:abstractNumId w:val="23"/>
+  </w:num>
+  <w:num w:numId="9">
+    <w:abstractNumId w:val="28"/>
+  </w:num>
+  <w:num w:numId="10">
+    <w:abstractNumId w:val="21"/>
+  </w:num>
+  <w:num w:numId="11">
+    <w:abstractNumId w:val="37"/>
+  </w:num>
+  <w:num w:numId="12">
     <w:abstractNumId w:val="12"/>
   </w:num>
-  <w:num w:numId="6">
-    <w:abstractNumId w:val="29"/>
-  </w:num>
-  <w:num w:numId="7">
-    <w:abstractNumId w:val="33"/>
-  </w:num>
-  <w:num w:numId="8">
-    <w:abstractNumId w:val="22"/>
-  </w:num>
-  <w:num w:numId="9">
-    <w:abstractNumId w:val="27"/>
-  </w:num>
-  <w:num w:numId="10">
-    <w:abstractNumId w:val="20"/>
-  </w:num>
-  <w:num w:numId="11">
-    <w:abstractNumId w:val="36"/>
-  </w:num>
-  <w:num w:numId="12">
-    <w:abstractNumId w:val="11"/>
-  </w:num>
   <w:num w:numId="13">
-    <w:abstractNumId w:val="18"/>
+    <w:abstractNumId w:val="19"/>
   </w:num>
   <w:num w:numId="14">
-    <w:abstractNumId w:val="35"/>
+    <w:abstractNumId w:val="36"/>
   </w:num>
   <w:num w:numId="15">
     <w:abstractNumId w:val="8"/>
   </w:num>
   <w:num w:numId="16">
-    <w:abstractNumId w:val="16"/>
+    <w:abstractNumId w:val="17"/>
   </w:num>
   <w:num w:numId="17">
     <w:abstractNumId w:val="7"/>
   </w:num>
   <w:num w:numId="18">
-    <w:abstractNumId w:val="21"/>
+    <w:abstractNumId w:val="22"/>
   </w:num>
   <w:num w:numId="19">
     <w:abstractNumId w:val="9"/>
@@ -26650,37 +26813,37 @@
     <w:abstractNumId w:val="3"/>
   </w:num>
   <w:num w:numId="21">
+    <w:abstractNumId w:val="32"/>
+  </w:num>
+  <w:num w:numId="22">
+    <w:abstractNumId w:val="24"/>
+  </w:num>
+  <w:num w:numId="23">
     <w:abstractNumId w:val="31"/>
   </w:num>
-  <w:num w:numId="22">
-    <w:abstractNumId w:val="23"/>
-  </w:num>
-  <w:num w:numId="23">
-    <w:abstractNumId w:val="30"/>
-  </w:num>
   <w:num w:numId="24">
-    <w:abstractNumId w:val="28"/>
+    <w:abstractNumId w:val="29"/>
   </w:num>
   <w:num w:numId="25">
-    <w:abstractNumId w:val="19"/>
+    <w:abstractNumId w:val="20"/>
   </w:num>
   <w:num w:numId="26">
-    <w:abstractNumId w:val="34"/>
+    <w:abstractNumId w:val="35"/>
   </w:num>
   <w:num w:numId="27">
-    <w:abstractNumId w:val="24"/>
+    <w:abstractNumId w:val="25"/>
   </w:num>
   <w:num w:numId="28">
-    <w:abstractNumId w:val="17"/>
+    <w:abstractNumId w:val="18"/>
   </w:num>
   <w:num w:numId="29">
-    <w:abstractNumId w:val="14"/>
+    <w:abstractNumId w:val="15"/>
   </w:num>
   <w:num w:numId="30">
     <w:abstractNumId w:val="2"/>
   </w:num>
   <w:num w:numId="31">
-    <w:abstractNumId w:val="10"/>
+    <w:abstractNumId w:val="11"/>
   </w:num>
   <w:num w:numId="32">
     <w:abstractNumId w:val="5"/>
@@ -26689,16 +26852,19 @@
     <w:abstractNumId w:val="6"/>
   </w:num>
   <w:num w:numId="34">
-    <w:abstractNumId w:val="32"/>
+    <w:abstractNumId w:val="33"/>
   </w:num>
   <w:num w:numId="35">
     <w:abstractNumId w:val="0"/>
   </w:num>
   <w:num w:numId="36">
-    <w:abstractNumId w:val="13"/>
+    <w:abstractNumId w:val="14"/>
   </w:num>
   <w:num w:numId="37">
-    <w:abstractNumId w:val="25"/>
+    <w:abstractNumId w:val="26"/>
+  </w:num>
+  <w:num w:numId="38">
+    <w:abstractNumId w:val="10"/>
   </w:num>
   <w:numIdMacAtCleanup w:val="37"/>
 </w:numbering>
@@ -27781,7 +27947,7 @@
 </file>
 
 <file path=customXml/itemProps1.xml><?xml version="1.0" encoding="utf-8"?>
-<ds:datastoreItem xmlns:ds="http://schemas.openxmlformats.org/officeDocument/2006/customXml" ds:itemID="{BA3CA476-F3AB-4171-B66C-DA7422C0653D}">
+<ds:datastoreItem xmlns:ds="http://schemas.openxmlformats.org/officeDocument/2006/customXml" ds:itemID="{9241FE4A-BF00-4923-BF8F-5B8964CA8B4A}">
   <ds:schemaRefs>
     <ds:schemaRef ds:uri="http://schemas.openxmlformats.org/officeDocument/2006/bibliography"/>
   </ds:schemaRefs>

</xml_diff>

<commit_message>
week 5: Biên bản họp nhóm
</commit_message>
<xml_diff>
--- a/week-4/Report/report.docx
+++ b/week-4/Report/report.docx
@@ -1044,6 +1044,8 @@
         </w:rPr>
       </w:sdtEndPr>
       <w:sdtContent>
+        <w:bookmarkStart w:id="0" w:name="_GoBack" w:displacedByCustomXml="prev"/>
+        <w:bookmarkEnd w:id="0" w:displacedByCustomXml="prev"/>
         <w:p>
           <w:pPr>
             <w:pStyle w:val="TOCHeading"/>
@@ -5129,7 +5131,7 @@
                 <w:noProof/>
                 <w:webHidden/>
               </w:rPr>
-              <w:t>24</w:t>
+              <w:t>23</w:t>
             </w:r>
             <w:r>
               <w:rPr>
@@ -5236,7 +5238,7 @@
                 <w:noProof/>
                 <w:webHidden/>
               </w:rPr>
-              <w:t>24</w:t>
+              <w:t>23</w:t>
             </w:r>
             <w:r>
               <w:rPr>
@@ -5333,7 +5335,7 @@
                 <w:noProof/>
                 <w:webHidden/>
               </w:rPr>
-              <w:t>25</w:t>
+              <w:t>24</w:t>
             </w:r>
             <w:r>
               <w:rPr>
@@ -5430,7 +5432,7 @@
                 <w:noProof/>
                 <w:webHidden/>
               </w:rPr>
-              <w:t>28</w:t>
+              <w:t>27</w:t>
             </w:r>
             <w:r>
               <w:rPr>
@@ -5527,7 +5529,7 @@
                 <w:noProof/>
                 <w:webHidden/>
               </w:rPr>
-              <w:t>28</w:t>
+              <w:t>27</w:t>
             </w:r>
             <w:r>
               <w:rPr>
@@ -5624,7 +5626,7 @@
                 <w:noProof/>
                 <w:webHidden/>
               </w:rPr>
-              <w:t>29</w:t>
+              <w:t>28</w:t>
             </w:r>
             <w:r>
               <w:rPr>
@@ -5721,7 +5723,7 @@
                 <w:noProof/>
                 <w:webHidden/>
               </w:rPr>
-              <w:t>29</w:t>
+              <w:t>28</w:t>
             </w:r>
             <w:r>
               <w:rPr>
@@ -5818,7 +5820,7 @@
                 <w:noProof/>
                 <w:webHidden/>
               </w:rPr>
-              <w:t>30</w:t>
+              <w:t>29</w:t>
             </w:r>
             <w:r>
               <w:rPr>
@@ -5915,7 +5917,7 @@
                 <w:noProof/>
                 <w:webHidden/>
               </w:rPr>
-              <w:t>31</w:t>
+              <w:t>30</w:t>
             </w:r>
             <w:r>
               <w:rPr>
@@ -6012,7 +6014,7 @@
                 <w:noProof/>
                 <w:webHidden/>
               </w:rPr>
-              <w:t>31</w:t>
+              <w:t>30</w:t>
             </w:r>
             <w:r>
               <w:rPr>
@@ -6109,7 +6111,7 @@
                 <w:noProof/>
                 <w:webHidden/>
               </w:rPr>
-              <w:t>31</w:t>
+              <w:t>30</w:t>
             </w:r>
             <w:r>
               <w:rPr>
@@ -6206,7 +6208,7 @@
                 <w:noProof/>
                 <w:webHidden/>
               </w:rPr>
-              <w:t>31</w:t>
+              <w:t>30</w:t>
             </w:r>
             <w:r>
               <w:rPr>
@@ -6304,7 +6306,7 @@
                 <w:noProof/>
                 <w:webHidden/>
               </w:rPr>
-              <w:t>31</w:t>
+              <w:t>30</w:t>
             </w:r>
             <w:r>
               <w:rPr>
@@ -6340,7 +6342,7 @@
           <w:szCs w:val="26"/>
         </w:rPr>
       </w:pPr>
-      <w:bookmarkStart w:id="0" w:name="_Toc80354963"/>
+      <w:bookmarkStart w:id="1" w:name="_Toc80354963"/>
       <w:r>
         <w:rPr>
           <w:rFonts w:ascii="Segoe UI" w:hAnsi="Segoe UI" w:cs="Segoe UI"/>
@@ -6382,7 +6384,7 @@
         </w:rPr>
         <w:t>Tóm tắc điều hành</w:t>
       </w:r>
-      <w:bookmarkEnd w:id="0"/>
+      <w:bookmarkEnd w:id="1"/>
     </w:p>
     <w:p>
       <w:pPr>
@@ -6414,14 +6416,14 @@
           <w:rFonts w:cs="Segoe UI"/>
         </w:rPr>
       </w:pPr>
-      <w:bookmarkStart w:id="1" w:name="_Toc80354964"/>
+      <w:bookmarkStart w:id="2" w:name="_Toc80354964"/>
       <w:r>
         <w:rPr>
           <w:rFonts w:cs="Segoe UI"/>
         </w:rPr>
         <w:t>Thị trường</w:t>
       </w:r>
-      <w:bookmarkEnd w:id="1"/>
+      <w:bookmarkEnd w:id="2"/>
     </w:p>
     <w:p>
       <w:pPr>
@@ -6550,14 +6552,14 @@
           <w:rFonts w:cs="Segoe UI"/>
         </w:rPr>
       </w:pPr>
-      <w:bookmarkStart w:id="2" w:name="_Toc80354965"/>
+      <w:bookmarkStart w:id="3" w:name="_Toc80354965"/>
       <w:r>
         <w:rPr>
           <w:rFonts w:cs="Segoe UI"/>
         </w:rPr>
         <w:t>Sản phẩm</w:t>
       </w:r>
-      <w:bookmarkEnd w:id="2"/>
+      <w:bookmarkEnd w:id="3"/>
     </w:p>
     <w:p>
       <w:pPr>
@@ -6612,14 +6614,14 @@
           <w:rFonts w:cs="Segoe UI"/>
         </w:rPr>
       </w:pPr>
-      <w:bookmarkStart w:id="3" w:name="_Toc80354966"/>
+      <w:bookmarkStart w:id="4" w:name="_Toc80354966"/>
       <w:r>
         <w:rPr>
           <w:rFonts w:cs="Segoe UI"/>
         </w:rPr>
         <w:t>Lợi thế cạnh tranh</w:t>
       </w:r>
-      <w:bookmarkEnd w:id="3"/>
+      <w:bookmarkEnd w:id="4"/>
       <w:r>
         <w:rPr>
           <w:rFonts w:cs="Segoe UI"/>
@@ -6659,14 +6661,14 @@
           <w:rFonts w:cs="Segoe UI"/>
         </w:rPr>
       </w:pPr>
-      <w:bookmarkStart w:id="4" w:name="_Toc80354967"/>
+      <w:bookmarkStart w:id="5" w:name="_Toc80354967"/>
       <w:r>
         <w:rPr>
           <w:rFonts w:cs="Segoe UI"/>
         </w:rPr>
         <w:t>Ban quản lý</w:t>
       </w:r>
-      <w:bookmarkEnd w:id="4"/>
+      <w:bookmarkEnd w:id="5"/>
     </w:p>
     <w:p>
       <w:pPr>
@@ -6720,14 +6722,14 @@
           <w:rFonts w:cs="Segoe UI"/>
         </w:rPr>
       </w:pPr>
-      <w:bookmarkStart w:id="5" w:name="_Toc80354968"/>
+      <w:bookmarkStart w:id="6" w:name="_Toc80354968"/>
       <w:r>
         <w:rPr>
           <w:rFonts w:cs="Segoe UI"/>
         </w:rPr>
         <w:t>Tài chính</w:t>
       </w:r>
-      <w:bookmarkEnd w:id="5"/>
+      <w:bookmarkEnd w:id="6"/>
     </w:p>
     <w:p>
       <w:pPr>
@@ -6981,7 +6983,7 @@
           <w:szCs w:val="26"/>
         </w:rPr>
       </w:pPr>
-      <w:bookmarkStart w:id="6" w:name="_Toc80354969"/>
+      <w:bookmarkStart w:id="7" w:name="_Toc80354969"/>
       <w:r>
         <w:rPr>
           <w:rFonts w:ascii="Segoe UI" w:hAnsi="Segoe UI" w:cs="Segoe UI"/>
@@ -6993,7 +6995,7 @@
         </w:rPr>
         <w:t>Mô tả công ty</w:t>
       </w:r>
-      <w:bookmarkEnd w:id="6"/>
+      <w:bookmarkEnd w:id="7"/>
     </w:p>
     <w:p>
       <w:pPr>
@@ -7013,7 +7015,7 @@
           <w:szCs w:val="26"/>
         </w:rPr>
       </w:pPr>
-      <w:bookmarkStart w:id="7" w:name="_Toc80354970"/>
+      <w:bookmarkStart w:id="8" w:name="_Toc80354970"/>
       <w:r>
         <w:rPr>
           <w:rFonts w:ascii="Segoe UI" w:hAnsi="Segoe UI" w:cs="Segoe UI"/>
@@ -7025,7 +7027,7 @@
         </w:rPr>
         <w:t>Nhiệm vụ</w:t>
       </w:r>
-      <w:bookmarkEnd w:id="7"/>
+      <w:bookmarkEnd w:id="8"/>
     </w:p>
     <w:p>
       <w:pPr>
@@ -7079,7 +7081,7 @@
           <w:szCs w:val="26"/>
         </w:rPr>
       </w:pPr>
-      <w:bookmarkStart w:id="8" w:name="_Toc80354971"/>
+      <w:bookmarkStart w:id="9" w:name="_Toc80354971"/>
       <w:r>
         <w:rPr>
           <w:rFonts w:ascii="Segoe UI" w:hAnsi="Segoe UI" w:cs="Segoe UI"/>
@@ -7091,7 +7093,7 @@
         </w:rPr>
         <w:t>Triết lý và tầm nhìn</w:t>
       </w:r>
-      <w:bookmarkEnd w:id="8"/>
+      <w:bookmarkEnd w:id="9"/>
     </w:p>
     <w:p>
       <w:pPr>
@@ -7356,7 +7358,7 @@
           <w:szCs w:val="26"/>
         </w:rPr>
       </w:pPr>
-      <w:bookmarkStart w:id="9" w:name="_Toc80354972"/>
+      <w:bookmarkStart w:id="10" w:name="_Toc80354972"/>
       <w:r>
         <w:rPr>
           <w:rFonts w:ascii="Segoe UI" w:hAnsi="Segoe UI" w:cs="Segoe UI"/>
@@ -7368,7 +7370,7 @@
         </w:rPr>
         <w:t>Mục tiêu</w:t>
       </w:r>
-      <w:bookmarkEnd w:id="9"/>
+      <w:bookmarkEnd w:id="10"/>
     </w:p>
     <w:p>
       <w:pPr>
@@ -7516,7 +7518,7 @@
           <w:szCs w:val="26"/>
         </w:rPr>
       </w:pPr>
-      <w:bookmarkStart w:id="10" w:name="_Toc80354973"/>
+      <w:bookmarkStart w:id="11" w:name="_Toc80354973"/>
       <w:r>
         <w:rPr>
           <w:rFonts w:ascii="Segoe UI" w:hAnsi="Segoe UI" w:cs="Segoe UI"/>
@@ -7528,7 +7530,7 @@
         </w:rPr>
         <w:t>Thị trường hướng tới</w:t>
       </w:r>
-      <w:bookmarkEnd w:id="10"/>
+      <w:bookmarkEnd w:id="11"/>
     </w:p>
     <w:p>
       <w:pPr>
@@ -7592,7 +7594,7 @@
           <w:szCs w:val="26"/>
         </w:rPr>
       </w:pPr>
-      <w:bookmarkStart w:id="11" w:name="_Toc80354974"/>
+      <w:bookmarkStart w:id="12" w:name="_Toc80354974"/>
       <w:r>
         <w:rPr>
           <w:rFonts w:ascii="Segoe UI" w:hAnsi="Segoe UI" w:cs="Segoe UI"/>
@@ -7604,7 +7606,7 @@
         </w:rPr>
         <w:t>Ngành</w:t>
       </w:r>
-      <w:bookmarkEnd w:id="11"/>
+      <w:bookmarkEnd w:id="12"/>
     </w:p>
     <w:p>
       <w:pPr>
@@ -7802,7 +7804,7 @@
           <w:szCs w:val="26"/>
         </w:rPr>
       </w:pPr>
-      <w:bookmarkStart w:id="12" w:name="_Toc80354975"/>
+      <w:bookmarkStart w:id="13" w:name="_Toc80354975"/>
       <w:r>
         <w:rPr>
           <w:rFonts w:ascii="Segoe UI" w:hAnsi="Segoe UI" w:cs="Segoe UI"/>
@@ -7814,7 +7816,7 @@
         </w:rPr>
         <w:t>Cấu trúc pháp lý</w:t>
       </w:r>
-      <w:bookmarkEnd w:id="12"/>
+      <w:bookmarkEnd w:id="13"/>
     </w:p>
     <w:p>
       <w:pPr>
@@ -8092,7 +8094,7 @@
           <w:szCs w:val="26"/>
         </w:rPr>
       </w:pPr>
-      <w:bookmarkStart w:id="13" w:name="_Toc80354976"/>
+      <w:bookmarkStart w:id="14" w:name="_Toc80354976"/>
       <w:r>
         <w:rPr>
           <w:rFonts w:ascii="Segoe UI" w:hAnsi="Segoe UI" w:cs="Segoe UI"/>
@@ -8104,7 +8106,7 @@
         </w:rPr>
         <w:t>Sản phẩm và dịch vụ</w:t>
       </w:r>
-      <w:bookmarkEnd w:id="13"/>
+      <w:bookmarkEnd w:id="14"/>
     </w:p>
     <w:p>
       <w:pPr>
@@ -8118,7 +8120,7 @@
           <w:noProof/>
         </w:rPr>
       </w:pPr>
-      <w:bookmarkStart w:id="14" w:name="_Toc80354977"/>
+      <w:bookmarkStart w:id="15" w:name="_Toc80354977"/>
       <w:r>
         <w:rPr>
           <w:rFonts w:cs="Segoe UI"/>
@@ -8126,7 +8128,7 @@
         </w:rPr>
         <w:t>Mô tả sản phẩm</w:t>
       </w:r>
-      <w:bookmarkEnd w:id="14"/>
+      <w:bookmarkEnd w:id="15"/>
     </w:p>
     <w:tbl>
       <w:tblPr>
@@ -8818,7 +8820,7 @@
           <w:noProof/>
         </w:rPr>
       </w:pPr>
-      <w:bookmarkStart w:id="15" w:name="_Toc80354978"/>
+      <w:bookmarkStart w:id="16" w:name="_Toc80354978"/>
       <w:r>
         <w:rPr>
           <w:rFonts w:cs="Segoe UI"/>
@@ -8826,7 +8828,7 @@
         </w:rPr>
         <w:t>MVPs</w:t>
       </w:r>
-      <w:bookmarkEnd w:id="15"/>
+      <w:bookmarkEnd w:id="16"/>
     </w:p>
     <w:p>
       <w:pPr>
@@ -8840,7 +8842,7 @@
           <w:szCs w:val="26"/>
         </w:rPr>
       </w:pPr>
-      <w:bookmarkStart w:id="16" w:name="_Toc80354979"/>
+      <w:bookmarkStart w:id="17" w:name="_Toc80354979"/>
       <w:r>
         <w:rPr>
           <w:rFonts w:cs="Segoe UI"/>
@@ -8848,7 +8850,7 @@
         </w:rPr>
         <w:t>Yêu cầu chức năng và yêu cầu phi chức năng</w:t>
       </w:r>
-      <w:bookmarkEnd w:id="16"/>
+      <w:bookmarkEnd w:id="17"/>
     </w:p>
     <w:p>
       <w:pPr>
@@ -10012,7 +10014,7 @@
           <w:szCs w:val="26"/>
         </w:rPr>
       </w:pPr>
-      <w:bookmarkStart w:id="17" w:name="_Toc80354980"/>
+      <w:bookmarkStart w:id="18" w:name="_Toc80354980"/>
       <w:r>
         <w:rPr>
           <w:rFonts w:cs="Segoe UI"/>
@@ -10020,7 +10022,7 @@
         </w:rPr>
         <w:t>Xác định MVP và các phase của hệ thống</w:t>
       </w:r>
-      <w:bookmarkEnd w:id="17"/>
+      <w:bookmarkEnd w:id="18"/>
       <w:r>
         <w:rPr>
           <w:rFonts w:cs="Segoe UI"/>
@@ -11365,7 +11367,7 @@
           <w:noProof/>
         </w:rPr>
       </w:pPr>
-      <w:bookmarkStart w:id="18" w:name="_Toc80354981"/>
+      <w:bookmarkStart w:id="19" w:name="_Toc80354981"/>
     </w:p>
     <w:p>
       <w:pPr>
@@ -11443,7 +11445,7 @@
         </w:rPr>
         <w:t>heo góc nhìn của developper</w:t>
       </w:r>
-      <w:bookmarkEnd w:id="18"/>
+      <w:bookmarkEnd w:id="19"/>
     </w:p>
     <w:p>
       <w:pPr>
@@ -11454,11 +11456,11 @@
         </w:numPr>
         <w:jc w:val="both"/>
       </w:pPr>
-      <w:bookmarkStart w:id="19" w:name="_Toc80354982"/>
+      <w:bookmarkStart w:id="20" w:name="_Toc80354982"/>
       <w:r>
         <w:t>Lựa chọn mô hình</w:t>
       </w:r>
-      <w:bookmarkEnd w:id="19"/>
+      <w:bookmarkEnd w:id="20"/>
     </w:p>
     <w:p>
       <w:pPr>
@@ -11529,11 +11531,11 @@
         </w:numPr>
         <w:jc w:val="both"/>
       </w:pPr>
-      <w:bookmarkStart w:id="20" w:name="_Toc80354983"/>
+      <w:bookmarkStart w:id="21" w:name="_Toc80354983"/>
       <w:r>
         <w:t>Phân tíc</w:t>
       </w:r>
-      <w:bookmarkEnd w:id="20"/>
+      <w:bookmarkEnd w:id="21"/>
       <w:r>
         <w:t>h</w:t>
       </w:r>
@@ -12216,11 +12218,11 @@
         </w:numPr>
         <w:jc w:val="both"/>
       </w:pPr>
-      <w:bookmarkStart w:id="21" w:name="_Toc80354984"/>
+      <w:bookmarkStart w:id="22" w:name="_Toc80354984"/>
       <w:r>
         <w:t>Lý do lựa chọn</w:t>
       </w:r>
-      <w:bookmarkEnd w:id="21"/>
+      <w:bookmarkEnd w:id="22"/>
     </w:p>
     <w:p>
       <w:pPr>
@@ -12288,7 +12290,7 @@
           <w:numId w:val="22"/>
         </w:numPr>
       </w:pPr>
-      <w:bookmarkStart w:id="22" w:name="_Toc80354985"/>
+      <w:bookmarkStart w:id="23" w:name="_Toc80354985"/>
       <w:r>
         <w:t>G</w:t>
       </w:r>
@@ -12298,7 +12300,7 @@
       <w:r>
         <w:t xml:space="preserve"> mẫu</w:t>
       </w:r>
-      <w:bookmarkEnd w:id="22"/>
+      <w:bookmarkEnd w:id="23"/>
     </w:p>
     <w:p>
       <w:pPr>
@@ -12426,7 +12428,7 @@
           <w:szCs w:val="26"/>
         </w:rPr>
       </w:pPr>
-      <w:bookmarkStart w:id="23" w:name="_Toc80354986"/>
+      <w:bookmarkStart w:id="24" w:name="_Toc80354986"/>
       <w:r>
         <w:rPr>
           <w:rFonts w:cs="Segoe UI"/>
@@ -12452,7 +12454,7 @@
         </w:rPr>
         <w:t>heo góc nhìn của Business</w:t>
       </w:r>
-      <w:bookmarkEnd w:id="23"/>
+      <w:bookmarkEnd w:id="24"/>
     </w:p>
     <w:p>
       <w:pPr>
@@ -12466,14 +12468,14 @@
           <w:rFonts w:cs="Segoe UI"/>
         </w:rPr>
       </w:pPr>
-      <w:bookmarkStart w:id="24" w:name="_Toc80354987"/>
+      <w:bookmarkStart w:id="25" w:name="_Toc80354987"/>
       <w:r>
         <w:rPr>
           <w:rFonts w:cs="Segoe UI"/>
         </w:rPr>
         <w:t>Phát triển</w:t>
       </w:r>
-      <w:bookmarkEnd w:id="24"/>
+      <w:bookmarkEnd w:id="25"/>
     </w:p>
     <w:p>
       <w:pPr>
@@ -12506,14 +12508,14 @@
           <w:rFonts w:cs="Segoe UI"/>
         </w:rPr>
       </w:pPr>
-      <w:bookmarkStart w:id="25" w:name="_Toc80354988"/>
+      <w:bookmarkStart w:id="26" w:name="_Toc80354988"/>
       <w:r>
         <w:rPr>
           <w:rFonts w:cs="Segoe UI"/>
         </w:rPr>
         <w:t>Kiểm chứng</w:t>
       </w:r>
-      <w:bookmarkEnd w:id="25"/>
+      <w:bookmarkEnd w:id="26"/>
     </w:p>
     <w:p>
       <w:pPr>
@@ -12908,14 +12910,14 @@
           <w:rFonts w:cs="Segoe UI"/>
         </w:rPr>
       </w:pPr>
-      <w:bookmarkStart w:id="26" w:name="_Toc80354989"/>
+      <w:bookmarkStart w:id="27" w:name="_Toc80354989"/>
       <w:r>
         <w:rPr>
           <w:rFonts w:cs="Segoe UI"/>
         </w:rPr>
         <w:t>Học</w:t>
       </w:r>
-      <w:bookmarkEnd w:id="26"/>
+      <w:bookmarkEnd w:id="27"/>
     </w:p>
     <w:p>
       <w:pPr>
@@ -13089,14 +13091,14 @@
           <w:rFonts w:cs="Segoe UI"/>
         </w:rPr>
       </w:pPr>
-      <w:bookmarkStart w:id="27" w:name="_Toc80354990"/>
+      <w:bookmarkStart w:id="28" w:name="_Toc80354990"/>
       <w:r>
         <w:rPr>
           <w:rFonts w:cs="Segoe UI"/>
         </w:rPr>
         <w:t>Lý do lựa chọn mô hình</w:t>
       </w:r>
-      <w:bookmarkEnd w:id="27"/>
+      <w:bookmarkEnd w:id="28"/>
     </w:p>
     <w:p>
       <w:pPr>
@@ -13152,7 +13154,7 @@
           <w:szCs w:val="26"/>
         </w:rPr>
       </w:pPr>
-      <w:bookmarkStart w:id="28" w:name="_Toc80354991"/>
+      <w:bookmarkStart w:id="29" w:name="_Toc80354991"/>
       <w:r>
         <w:rPr>
           <w:rFonts w:ascii="Segoe UI" w:hAnsi="Segoe UI" w:cs="Segoe UI"/>
@@ -13164,7 +13166,7 @@
         </w:rPr>
         <w:t>Kế hoạch marketing</w:t>
       </w:r>
-      <w:bookmarkEnd w:id="28"/>
+      <w:bookmarkEnd w:id="29"/>
     </w:p>
     <w:p>
       <w:pPr>
@@ -13177,14 +13179,14 @@
           <w:noProof/>
         </w:rPr>
       </w:pPr>
-      <w:bookmarkStart w:id="29" w:name="_Toc80354992"/>
+      <w:bookmarkStart w:id="30" w:name="_Toc80354992"/>
       <w:r>
         <w:rPr>
           <w:noProof/>
         </w:rPr>
         <w:t>Bảng SWOT</w:t>
       </w:r>
-      <w:bookmarkEnd w:id="29"/>
+      <w:bookmarkEnd w:id="30"/>
     </w:p>
     <w:tbl>
       <w:tblPr>
@@ -14516,14 +14518,14 @@
           <w:noProof/>
         </w:rPr>
       </w:pPr>
-      <w:bookmarkStart w:id="30" w:name="_Toc80354993"/>
+      <w:bookmarkStart w:id="31" w:name="_Toc80354993"/>
       <w:r>
         <w:rPr>
           <w:noProof/>
         </w:rPr>
         <w:t>Tính năng và lợi ích của sản phẩm dịch vụ</w:t>
       </w:r>
-      <w:bookmarkEnd w:id="30"/>
+      <w:bookmarkEnd w:id="31"/>
     </w:p>
     <w:p>
       <w:pPr>
@@ -14534,11 +14536,11 @@
         </w:numPr>
         <w:ind w:left="1134"/>
       </w:pPr>
-      <w:bookmarkStart w:id="31" w:name="_Toc80354994"/>
+      <w:bookmarkStart w:id="32" w:name="_Toc80354994"/>
       <w:r>
         <w:t>Sản phẩm/Dịch vụ</w:t>
       </w:r>
-      <w:bookmarkEnd w:id="31"/>
+      <w:bookmarkEnd w:id="32"/>
     </w:p>
     <w:p>
       <w:pPr>
@@ -14888,11 +14890,11 @@
         </w:numPr>
         <w:ind w:left="1134"/>
       </w:pPr>
-      <w:bookmarkStart w:id="32" w:name="_Toc80354995"/>
+      <w:bookmarkStart w:id="33" w:name="_Toc80354995"/>
       <w:r>
         <w:t>Dịch vụ chăm sóc khách hàng</w:t>
       </w:r>
-      <w:bookmarkEnd w:id="32"/>
+      <w:bookmarkEnd w:id="33"/>
     </w:p>
     <w:p>
       <w:pPr>
@@ -15051,14 +15053,14 @@
           <w:noProof/>
         </w:rPr>
       </w:pPr>
-      <w:bookmarkStart w:id="33" w:name="_Toc80354996"/>
+      <w:bookmarkStart w:id="34" w:name="_Toc80354996"/>
       <w:r>
         <w:rPr>
           <w:noProof/>
         </w:rPr>
         <w:t>Khách hàng mục tiêu</w:t>
       </w:r>
-      <w:bookmarkEnd w:id="33"/>
+      <w:bookmarkEnd w:id="34"/>
     </w:p>
     <w:p>
       <w:pPr>
@@ -15068,11 +15070,11 @@
           <w:numId w:val="1"/>
         </w:numPr>
       </w:pPr>
-      <w:bookmarkStart w:id="34" w:name="_Toc80354997"/>
+      <w:bookmarkStart w:id="35" w:name="_Toc80354997"/>
       <w:r>
         <w:t>Người dùng</w:t>
       </w:r>
-      <w:bookmarkEnd w:id="34"/>
+      <w:bookmarkEnd w:id="35"/>
     </w:p>
     <w:tbl>
       <w:tblPr>
@@ -15270,11 +15272,11 @@
           <w:numId w:val="1"/>
         </w:numPr>
       </w:pPr>
-      <w:bookmarkStart w:id="35" w:name="_Toc80354998"/>
+      <w:bookmarkStart w:id="36" w:name="_Toc80354998"/>
       <w:r>
         <w:t>Doanh nghiệp</w:t>
       </w:r>
-      <w:bookmarkEnd w:id="35"/>
+      <w:bookmarkEnd w:id="36"/>
     </w:p>
     <w:p>
       <w:pPr>
@@ -15368,14 +15370,14 @@
           <w:i/>
         </w:rPr>
       </w:pPr>
-      <w:bookmarkStart w:id="36" w:name="_Toc80354999"/>
+      <w:bookmarkStart w:id="37" w:name="_Toc80354999"/>
       <w:r>
         <w:rPr>
           <w:rFonts w:cs="Segoe UI"/>
         </w:rPr>
         <w:t>Kế hoạch thu thập dữ liệu đối thủ cạnh tranh</w:t>
       </w:r>
-      <w:bookmarkEnd w:id="36"/>
+      <w:bookmarkEnd w:id="37"/>
     </w:p>
     <w:tbl>
       <w:tblPr>
@@ -15707,14 +15709,14 @@
           <w:rFonts w:cs="Segoe UI"/>
         </w:rPr>
       </w:pPr>
-      <w:bookmarkStart w:id="37" w:name="_Toc80355000"/>
+      <w:bookmarkStart w:id="38" w:name="_Toc80355000"/>
       <w:r>
         <w:rPr>
           <w:rFonts w:cs="Segoe UI"/>
         </w:rPr>
         <w:t>Bảng phân tích các đối thủ cạnh tranh</w:t>
       </w:r>
-      <w:bookmarkEnd w:id="37"/>
+      <w:bookmarkEnd w:id="38"/>
     </w:p>
     <w:p>
       <w:pPr>
@@ -18471,14 +18473,14 @@
           <w:rFonts w:eastAsia="Times New Roman" w:cs="Segoe UI"/>
         </w:rPr>
       </w:pPr>
-      <w:bookmarkStart w:id="38" w:name="_Toc80355001"/>
+      <w:bookmarkStart w:id="39" w:name="_Toc80355001"/>
       <w:r>
         <w:rPr>
           <w:rFonts w:eastAsia="Times New Roman" w:cs="Segoe UI"/>
         </w:rPr>
         <w:t>Các phương thức truyền thông</w:t>
       </w:r>
-      <w:bookmarkEnd w:id="38"/>
+      <w:bookmarkEnd w:id="39"/>
     </w:p>
     <w:p>
       <w:pPr>
@@ -18802,14 +18804,14 @@
           <w:i/>
         </w:rPr>
       </w:pPr>
-      <w:bookmarkStart w:id="39" w:name="_Toc80355002"/>
+      <w:bookmarkStart w:id="40" w:name="_Toc80355002"/>
       <w:r>
         <w:rPr>
           <w:rFonts w:cs="Segoe UI"/>
         </w:rPr>
         <w:t>Biểu đồ chiến lược chi phí tiếp thị</w:t>
       </w:r>
-      <w:bookmarkEnd w:id="39"/>
+      <w:bookmarkEnd w:id="40"/>
     </w:p>
     <w:p>
       <w:pPr>
@@ -19291,16 +19293,14 @@
           <w:i/>
         </w:rPr>
       </w:pPr>
-      <w:bookmarkStart w:id="40" w:name="_Toc80355003"/>
-      <w:bookmarkStart w:id="41" w:name="_GoBack"/>
+      <w:bookmarkStart w:id="41" w:name="_Toc80355003"/>
+      <w:r>
+        <w:rPr>
+          <w:rFonts w:cs="Segoe UI"/>
+        </w:rPr>
+        <w:t>Bảng chiến lược định giá</w:t>
+      </w:r>
       <w:bookmarkEnd w:id="41"/>
-      <w:r>
-        <w:rPr>
-          <w:rFonts w:cs="Segoe UI"/>
-        </w:rPr>
-        <w:t>Bảng chiến lược định giá</w:t>
-      </w:r>
-      <w:bookmarkEnd w:id="40"/>
     </w:p>
     <w:tbl>
       <w:tblPr>
@@ -22653,7 +22653,7 @@
       <w:rPr>
         <w:noProof/>
       </w:rPr>
-      <w:t>29</w:t>
+      <w:t>2</w:t>
     </w:r>
     <w:r>
       <w:rPr>
@@ -27947,7 +27947,7 @@
 </file>
 
 <file path=customXml/itemProps1.xml><?xml version="1.0" encoding="utf-8"?>
-<ds:datastoreItem xmlns:ds="http://schemas.openxmlformats.org/officeDocument/2006/customXml" ds:itemID="{9241FE4A-BF00-4923-BF8F-5B8964CA8B4A}">
+<ds:datastoreItem xmlns:ds="http://schemas.openxmlformats.org/officeDocument/2006/customXml" ds:itemID="{B66834F0-7BDD-41F7-932F-4C231B632D41}">
   <ds:schemaRefs>
     <ds:schemaRef ds:uri="http://schemas.openxmlformats.org/officeDocument/2006/bibliography"/>
   </ds:schemaRefs>

</xml_diff>